<commit_message>
feat(main): add files lab-5
</commit_message>
<xml_diff>
--- a/labs/lab04/report/report.docx
+++ b/labs/lab04/report/report.docx
@@ -931,7 +931,7 @@
     </w:p>
     <w:bookmarkEnd w:id="0"/>
     <w:bookmarkEnd w:id="47"/>
-    <w:bookmarkStart w:id="56" w:name="самостоятельная-работа"/>
+    <w:bookmarkStart w:id="60" w:name="самостоятельная-работа"/>
     <w:p>
       <w:pPr>
         <w:pStyle w:val="Heading1"/>
@@ -1069,7 +1069,7 @@
           <w:rPr>
             <w:rStyle w:val="Hyperlink"/>
           </w:rPr>
-          <w:t xml:space="preserve">9</w:t>
+          <w:t xml:space="preserve">10</w:t>
         </w:r>
       </w:hyperlink>
       <w:r>
@@ -1135,8 +1135,101 @@
       </w:r>
     </w:p>
     <w:bookmarkEnd w:id="0"/>
-    <w:bookmarkEnd w:id="56"/>
-    <w:bookmarkStart w:id="58" w:name="выводы"/>
+    <w:p>
+      <w:pPr>
+        <w:pStyle w:val="BodyText"/>
+      </w:pPr>
+      <w:r>
+        <w:t xml:space="preserve">Загрузка файлов на Github (рис.</w:t>
+      </w:r>
+      <w:r>
+        <w:t xml:space="preserve"> </w:t>
+      </w:r>
+      <w:hyperlink w:anchor="fig:009">
+        <w:r>
+          <w:rPr>
+            <w:rStyle w:val="Hyperlink"/>
+          </w:rPr>
+          <w:t xml:space="preserve">10</w:t>
+        </w:r>
+      </w:hyperlink>
+      <w:r>
+        <w:t xml:space="preserve">)</w:t>
+      </w:r>
+    </w:p>
+    <w:bookmarkStart w:id="0" w:name="fig:009"/>
+    <w:p>
+      <w:pPr>
+        <w:pStyle w:val="CaptionedFigure"/>
+      </w:pPr>
+      <w:bookmarkStart w:id="59" w:name="fig:009"/>
+      <w:r>
+        <w:drawing>
+          <wp:inline>
+            <wp:extent cx="5334000" cy="3140579"/>
+            <wp:effectExtent b="0" l="0" r="0" t="0"/>
+            <wp:docPr descr="Figure 10: использование команды ‘add .’" title="" id="57" name="Picture"/>
+            <a:graphic>
+              <a:graphicData uri="http://schemas.openxmlformats.org/drawingml/2006/picture">
+                <pic:pic>
+                  <pic:nvPicPr>
+                    <pic:cNvPr descr="image/f.png" id="58" name="Picture"/>
+                    <pic:cNvPicPr>
+                      <a:picLocks noChangeArrowheads="1" noChangeAspect="1"/>
+                    </pic:cNvPicPr>
+                  </pic:nvPicPr>
+                  <pic:blipFill>
+                    <a:blip r:embed="rId56"/>
+                    <a:stretch>
+                      <a:fillRect/>
+                    </a:stretch>
+                  </pic:blipFill>
+                  <pic:spPr bwMode="auto">
+                    <a:xfrm>
+                      <a:off x="0" y="0"/>
+                      <a:ext cx="5334000" cy="3140579"/>
+                    </a:xfrm>
+                    <a:prstGeom prst="rect">
+                      <a:avLst/>
+                    </a:prstGeom>
+                    <a:noFill/>
+                    <a:ln w="9525">
+                      <a:noFill/>
+                      <a:headEnd/>
+                      <a:tailEnd/>
+                    </a:ln>
+                  </pic:spPr>
+                </pic:pic>
+              </a:graphicData>
+            </a:graphic>
+          </wp:inline>
+        </w:drawing>
+      </w:r>
+      <w:bookmarkEnd w:id="59"/>
+    </w:p>
+    <w:p>
+      <w:pPr>
+        <w:pStyle w:val="ImageCaption"/>
+      </w:pPr>
+      <w:r>
+        <w:t xml:space="preserve">Figure 10: использование команды</w:t>
+      </w:r>
+      <w:r>
+        <w:t xml:space="preserve"> </w:t>
+      </w:r>
+      <w:r>
+        <w:t xml:space="preserve">‘</w:t>
+      </w:r>
+      <w:r>
+        <w:t xml:space="preserve">add .</w:t>
+      </w:r>
+      <w:r>
+        <w:t xml:space="preserve">’</w:t>
+      </w:r>
+    </w:p>
+    <w:bookmarkEnd w:id="0"/>
+    <w:bookmarkEnd w:id="60"/>
+    <w:bookmarkStart w:id="62" w:name="выводы"/>
     <w:p>
       <w:pPr>
         <w:pStyle w:val="Heading1"/>
@@ -1162,9 +1255,9 @@
         <w:t xml:space="preserve">В ходе лабораторной работы я освоил язык программирования низкого уровня асемблер, а имеено научился компилировать и собирать программы</w:t>
       </w:r>
     </w:p>
-    <w:bookmarkStart w:id="57" w:name="refs"/>
-    <w:bookmarkEnd w:id="57"/>
-    <w:bookmarkEnd w:id="58"/>
+    <w:bookmarkStart w:id="61" w:name="refs"/>
+    <w:bookmarkEnd w:id="61"/>
+    <w:bookmarkEnd w:id="62"/>
     <w:sectPr/>
   </w:body>
 </w:document>

</xml_diff>